<commit_message>
Update 1/14/2023 5:52PM EST
Updates as of 5:52PM EST on 1/14/2023.
</commit_message>
<xml_diff>
--- a/WEAPONS DISARMAMENT & DISMANTLEMENT SYSTEMS/20230114 - MCE123 Technology Development - Weapons Disarmament & Dismantlement Systems - v1.0.0.9.docx
+++ b/WEAPONS DISARMAMENT & DISMANTLEMENT SYSTEMS/20230114 - MCE123 Technology Development - Weapons Disarmament & Dismantlement Systems - v1.0.0.9.docx
@@ -330,18 +330,10 @@
         <w:t xml:space="preserve"> </w:t>
       </w:r>
       <w:r>
-        <w:t>weapons disarmament/</w:t>
-      </w:r>
-      <w:proofErr w:type="gramStart"/>
-      <w:r>
-        <w:t>dismantlement</w:t>
-      </w:r>
-      <w:r>
-        <w:t xml:space="preserve">,   </w:t>
-      </w:r>
-      <w:proofErr w:type="gramEnd"/>
-      <w:r>
-        <w:t xml:space="preserve">            </w:t>
+        <w:t>weapons disarmament/dismantlement</w:t>
+      </w:r>
+      <w:r>
+        <w:t xml:space="preserve">,               </w:t>
       </w:r>
       <w:r>
         <w:rPr>
@@ -1181,10 +1173,40 @@
         <w:t>ESTABLISHES</w:t>
       </w:r>
       <w:r>
+        <w:t xml:space="preserve">                                    </w:t>
+      </w:r>
+      <w:r>
+        <w:rPr>
+          <w:b/>
+          <w:bCs/>
+          <w:color w:val="FF0000"/>
+        </w:rPr>
+        <w:t>A GLOBAL WEAPONS DATABASE</w:t>
+      </w:r>
+      <w:r>
+        <w:t xml:space="preserve">, </w:t>
+      </w:r>
+      <w:r>
+        <w:rPr>
+          <w:b/>
+          <w:bCs/>
+          <w:color w:val="00B0F0"/>
+        </w:rPr>
+        <w:t>AND</w:t>
+      </w:r>
+      <w:r>
         <w:t xml:space="preserve"> </w:t>
       </w:r>
       <w:r>
-        <w:t xml:space="preserve">                                   </w:t>
+        <w:rPr>
+          <w:b/>
+          <w:bCs/>
+          <w:color w:val="7030A0"/>
+        </w:rPr>
+        <w:t>MAINTAINS</w:t>
+      </w:r>
+      <w:r>
+        <w:t xml:space="preserve"> </w:t>
       </w:r>
       <w:r>
         <w:rPr>
@@ -1192,7 +1214,29 @@
           <w:bCs/>
           <w:color w:val="FF0000"/>
         </w:rPr>
-        <w:t>A GLOBAL WEAPONS DATABASE</w:t>
+        <w:t>DISMANTLEMENT LOCKS</w:t>
+      </w:r>
+      <w:r>
+        <w:t xml:space="preserve"> </w:t>
+      </w:r>
+      <w:r>
+        <w:rPr>
+          <w:b/>
+          <w:bCs/>
+          <w:color w:val="0070C0"/>
+        </w:rPr>
+        <w:t>ON</w:t>
+      </w:r>
+      <w:r>
+        <w:t xml:space="preserve"> </w:t>
+      </w:r>
+      <w:r>
+        <w:rPr>
+          <w:b/>
+          <w:bCs/>
+          <w:color w:val="FF0000"/>
+        </w:rPr>
+        <w:t>ALL WEAPONS</w:t>
       </w:r>
       <w:r>
         <w:t xml:space="preserve">, </w:t>
@@ -1201,6 +1245,17 @@
         <w:rPr>
           <w:b/>
           <w:bCs/>
+          <w:color w:val="00B050"/>
+        </w:rPr>
+        <w:t>WORLDWIDE</w:t>
+      </w:r>
+      <w:r>
+        <w:t xml:space="preserve">, </w:t>
+      </w:r>
+      <w:r>
+        <w:rPr>
+          <w:b/>
+          <w:bCs/>
           <w:color w:val="00B0F0"/>
         </w:rPr>
         <w:t>AND</w:t>
@@ -1214,7 +1269,7 @@
           <w:bCs/>
           <w:color w:val="7030A0"/>
         </w:rPr>
-        <w:t>MAINTAINS</w:t>
+        <w:t>DEVELOPS</w:t>
       </w:r>
       <w:r>
         <w:t xml:space="preserve"> </w:t>
@@ -1225,7 +1280,7 @@
           <w:bCs/>
           <w:color w:val="FF0000"/>
         </w:rPr>
-        <w:t>DISMANTLEMENT LOCKS</w:t>
+        <w:t>ANY PLAN</w:t>
       </w:r>
       <w:r>
         <w:t xml:space="preserve"> </w:t>
@@ -1236,7 +1291,7 @@
           <w:bCs/>
           <w:color w:val="0070C0"/>
         </w:rPr>
-        <w:t>ON</w:t>
+        <w:t>TO</w:t>
       </w:r>
       <w:r>
         <w:t xml:space="preserve"> </w:t>
@@ -1245,6 +1300,17 @@
         <w:rPr>
           <w:b/>
           <w:bCs/>
+          <w:color w:val="7030A0"/>
+        </w:rPr>
+        <w:t>DISMANTLE</w:t>
+      </w:r>
+      <w:r>
+        <w:t xml:space="preserve"> </w:t>
+      </w:r>
+      <w:r>
+        <w:rPr>
+          <w:b/>
+          <w:bCs/>
           <w:color w:val="FF0000"/>
         </w:rPr>
         <w:t>ALL WEAPONS</w:t>
@@ -1256,12 +1322,69 @@
         <w:rPr>
           <w:b/>
           <w:bCs/>
+          <w:color w:val="00B0F0"/>
+        </w:rPr>
+        <w:t>AND</w:t>
+      </w:r>
+      <w:r>
+        <w:t xml:space="preserve"> </w:t>
+      </w:r>
+      <w:r>
+        <w:rPr>
+          <w:b/>
+          <w:bCs/>
           <w:color w:val="00B050"/>
         </w:rPr>
-        <w:t>WORLDWIDE</w:t>
-      </w:r>
-      <w:r>
-        <w:t xml:space="preserve">, </w:t>
+        <w:t>AUTOMATICALLY</w:t>
+      </w:r>
+      <w:r>
+        <w:t xml:space="preserve"> </w:t>
+      </w:r>
+      <w:r>
+        <w:rPr>
+          <w:b/>
+          <w:bCs/>
+          <w:color w:val="7030A0"/>
+        </w:rPr>
+        <w:t>DISMANTLES</w:t>
+      </w:r>
+      <w:r>
+        <w:t xml:space="preserve"> </w:t>
+      </w:r>
+      <w:r>
+        <w:rPr>
+          <w:b/>
+          <w:bCs/>
+          <w:color w:val="FF0000"/>
+        </w:rPr>
+        <w:t>A</w:t>
+      </w:r>
+      <w:r>
+        <w:rPr>
+          <w:b/>
+          <w:bCs/>
+          <w:color w:val="FF0000"/>
+        </w:rPr>
+        <w:t>LL</w:t>
+      </w:r>
+      <w:r>
+        <w:rPr>
+          <w:b/>
+          <w:bCs/>
+          <w:color w:val="FF0000"/>
+        </w:rPr>
+        <w:t xml:space="preserve"> WEAPON</w:t>
+      </w:r>
+      <w:r>
+        <w:rPr>
+          <w:b/>
+          <w:bCs/>
+          <w:color w:val="FF0000"/>
+        </w:rPr>
+        <w:t>S</w:t>
+      </w:r>
+      <w:r>
+        <w:t xml:space="preserve"> </w:t>
       </w:r>
       <w:r>
         <w:rPr>
@@ -1269,89 +1392,14 @@
           <w:bCs/>
           <w:color w:val="00B0F0"/>
         </w:rPr>
-        <w:t>AND</w:t>
-      </w:r>
-      <w:r>
+        <w:t>USING</w:t>
+      </w:r>
+      <w:r>
+        <w:rPr>
+          <w:b/>
+          <w:bCs/>
+        </w:rPr>
         <w:t xml:space="preserve"> </w:t>
-      </w:r>
-      <w:r>
-        <w:rPr>
-          <w:b/>
-          <w:bCs/>
-          <w:color w:val="00B050"/>
-        </w:rPr>
-        <w:t>AUTOMATICALLY</w:t>
-      </w:r>
-      <w:r>
-        <w:t xml:space="preserve"> </w:t>
-      </w:r>
-      <w:r>
-        <w:rPr>
-          <w:b/>
-          <w:bCs/>
-          <w:color w:val="7030A0"/>
-        </w:rPr>
-        <w:t>DISMANTLES</w:t>
-      </w:r>
-      <w:r>
-        <w:t xml:space="preserve"> </w:t>
-      </w:r>
-      <w:r>
-        <w:rPr>
-          <w:b/>
-          <w:bCs/>
-          <w:color w:val="FF0000"/>
-        </w:rPr>
-        <w:t>A</w:t>
-      </w:r>
-      <w:r>
-        <w:rPr>
-          <w:b/>
-          <w:bCs/>
-          <w:color w:val="FF0000"/>
-        </w:rPr>
-        <w:t>LL</w:t>
-      </w:r>
-      <w:r>
-        <w:rPr>
-          <w:b/>
-          <w:bCs/>
-          <w:color w:val="FF0000"/>
-        </w:rPr>
-        <w:t xml:space="preserve"> WEAPON</w:t>
-      </w:r>
-      <w:r>
-        <w:rPr>
-          <w:b/>
-          <w:bCs/>
-          <w:color w:val="FF0000"/>
-        </w:rPr>
-        <w:t>S</w:t>
-      </w:r>
-      <w:r>
-        <w:t xml:space="preserve"> </w:t>
-      </w:r>
-      <w:r>
-        <w:rPr>
-          <w:b/>
-          <w:bCs/>
-          <w:color w:val="00B0F0"/>
-        </w:rPr>
-        <w:t>USING</w:t>
-      </w:r>
-      <w:r>
-        <w:rPr>
-          <w:b/>
-          <w:bCs/>
-        </w:rPr>
-        <w:t xml:space="preserve"> </w:t>
-      </w:r>
-      <w:r>
-        <w:rPr>
-          <w:b/>
-          <w:bCs/>
-        </w:rPr>
-        <w:t xml:space="preserve">                                                 </w:t>
       </w:r>
       <w:r>
         <w:rPr>
@@ -1551,19 +1599,13 @@
               <w:t>, INC.</w:t>
             </w:r>
             <w:r>
-              <w:t xml:space="preserve"> </w:t>
-            </w:r>
-            <w:r>
-              <w:t>2020</w:t>
+              <w:t xml:space="preserve"> 2020</w:t>
             </w:r>
             <w:r>
               <w:t>-</w:t>
             </w:r>
             <w:r>
-              <w:t>202</w:t>
-            </w:r>
-            <w:r>
-              <w:t>3</w:t>
+              <w:t>2023</w:t>
             </w:r>
             <w:r>
               <w:t>, ALL RIGHTS RESERVED</w:t>

</xml_diff>